<commit_message>
Finalizado a versão 5
</commit_message>
<xml_diff>
--- a/3-resultados_v1.docx
+++ b/3-resultados_v1.docx
@@ -39,8 +39,7 @@
       <w:r>
         <w:rPr>
           <w:rFonts w:eastAsia="AR PL SungtiL GB" w:cs="Lohit Devanagari"/>
-          <w:color w:val="auto"/>
-          <w:kern w:val="2"/>
+          <w:color w:val="00000A"/>
           <w:sz w:val="24"/>
           <w:szCs w:val="24"/>
           <w:lang w:val="pt-BR" w:eastAsia="zh-CN" w:bidi="hi-IN"/>
@@ -134,8 +133,7 @@
       <w:r>
         <w:rPr>
           <w:rFonts w:eastAsia="AR PL SungtiL GB" w:cs="Lohit Devanagari"/>
-          <w:color w:val="auto"/>
-          <w:kern w:val="2"/>
+          <w:color w:val="00000A"/>
           <w:sz w:val="24"/>
           <w:szCs w:val="24"/>
           <w:lang w:val="pt-BR" w:eastAsia="zh-CN" w:bidi="hi-IN"/>
@@ -168,8 +166,7 @@
       <w:r>
         <w:rPr>
           <w:rFonts w:eastAsia="AR PL SungtiL GB" w:cs="Lohit Devanagari"/>
-          <w:color w:val="auto"/>
-          <w:kern w:val="2"/>
+          <w:color w:val="00000A"/>
           <w:sz w:val="24"/>
           <w:szCs w:val="24"/>
           <w:lang w:val="pt-BR" w:eastAsia="zh-CN" w:bidi="hi-IN"/>
@@ -207,8 +204,7 @@
       <w:r>
         <w:rPr>
           <w:rFonts w:eastAsia="AR PL SungtiL GB" w:cs="Lohit Devanagari"/>
-          <w:color w:val="auto"/>
-          <w:kern w:val="2"/>
+          <w:color w:val="00000A"/>
           <w:sz w:val="24"/>
           <w:szCs w:val="24"/>
           <w:lang w:val="pt-BR" w:eastAsia="zh-CN" w:bidi="hi-IN"/>
@@ -221,36 +217,33 @@
         <w:pStyle w:val="Normal"/>
         <w:rPr>
           <w:rFonts w:ascii="Liberation Serif" w:hAnsi="Liberation Serif" w:eastAsia="AR PL SungtiL GB" w:cs="Lohit Devanagari"/>
-          <w:color w:val="auto"/>
-          <w:kern w:val="2"/>
-          <w:sz w:val="24"/>
-          <w:szCs w:val="24"/>
-          <w:lang w:val="pt-BR" w:eastAsia="zh-CN" w:bidi="hi-IN"/>
-        </w:rPr>
-      </w:pPr>
-      <w:r>
-        <w:rPr>
-          <w:rFonts w:eastAsia="AR PL SungtiL GB" w:cs="Lohit Devanagari"/>
-          <w:color w:val="auto"/>
-          <w:kern w:val="2"/>
-          <w:sz w:val="24"/>
-          <w:szCs w:val="24"/>
-          <w:lang w:val="pt-BR" w:eastAsia="zh-CN" w:bidi="hi-IN"/>
-        </w:rPr>
-      </w:r>
-    </w:p>
-    <w:p>
-      <w:pPr>
-        <w:pStyle w:val="Normal"/>
-        <w:rPr>
-          <w:rFonts w:ascii="Liberation Serif" w:hAnsi="Liberation Serif"/>
-        </w:rPr>
-      </w:pPr>
-      <w:r>
-        <w:rPr>
-          <w:rFonts w:eastAsia="AR PL SungtiL GB" w:cs="Lohit Devanagari"/>
-          <w:color w:val="auto"/>
-          <w:kern w:val="2"/>
+          <w:color w:val="00000A"/>
+          <w:sz w:val="24"/>
+          <w:szCs w:val="24"/>
+          <w:lang w:val="pt-BR" w:eastAsia="zh-CN" w:bidi="hi-IN"/>
+        </w:rPr>
+      </w:pPr>
+      <w:r>
+        <w:rPr>
+          <w:rFonts w:eastAsia="AR PL SungtiL GB" w:cs="Lohit Devanagari"/>
+          <w:color w:val="00000A"/>
+          <w:sz w:val="24"/>
+          <w:szCs w:val="24"/>
+          <w:lang w:val="pt-BR" w:eastAsia="zh-CN" w:bidi="hi-IN"/>
+        </w:rPr>
+      </w:r>
+    </w:p>
+    <w:p>
+      <w:pPr>
+        <w:pStyle w:val="Normal"/>
+        <w:rPr>
+          <w:rFonts w:ascii="Liberation Serif" w:hAnsi="Liberation Serif"/>
+        </w:rPr>
+      </w:pPr>
+      <w:r>
+        <w:rPr>
+          <w:rFonts w:eastAsia="AR PL SungtiL GB" w:cs="Lohit Devanagari"/>
+          <w:color w:val="00000A"/>
           <w:sz w:val="24"/>
           <w:szCs w:val="24"/>
           <w:lang w:val="pt-BR" w:eastAsia="zh-CN" w:bidi="hi-IN"/>
@@ -267,8 +260,7 @@
       <w:r>
         <w:rPr>
           <w:rFonts w:eastAsia="AR PL SungtiL GB" w:cs="Lohit Devanagari"/>
-          <w:color w:val="auto"/>
-          <w:kern w:val="2"/>
+          <w:color w:val="00000A"/>
           <w:sz w:val="24"/>
           <w:szCs w:val="24"/>
           <w:lang w:val="pt-BR" w:eastAsia="zh-CN" w:bidi="hi-IN"/>
@@ -280,8 +272,7 @@
         <w:rPr>
           <w:rStyle w:val="Textooriginal"/>
           <w:rFonts w:eastAsia="AR PL SungtiL GB" w:cs="Lohit Devanagari"/>
-          <w:color w:val="auto"/>
-          <w:kern w:val="2"/>
+          <w:color w:val="00000A"/>
           <w:sz w:val="24"/>
           <w:szCs w:val="24"/>
           <w:lang w:val="pt-BR" w:eastAsia="zh-CN" w:bidi="hi-IN"/>
@@ -307,19 +298,17 @@
         <w:rPr>
           <w:rStyle w:val="Textooriginal"/>
           <w:rFonts w:ascii="Liberation Serif" w:hAnsi="Liberation Serif" w:eastAsia="AR PL SungtiL GB" w:cs="Lohit Devanagari"/>
-          <w:color w:val="auto"/>
-          <w:kern w:val="2"/>
-          <w:sz w:val="24"/>
-          <w:szCs w:val="24"/>
-          <w:lang w:val="pt-BR" w:eastAsia="zh-CN" w:bidi="hi-IN"/>
-        </w:rPr>
-      </w:pPr>
-      <w:r>
-        <w:rPr>
-          <w:rStyle w:val="Textooriginal"/>
-          <w:rFonts w:eastAsia="AR PL SungtiL GB" w:cs="Lohit Devanagari"/>
-          <w:color w:val="auto"/>
-          <w:kern w:val="2"/>
+          <w:color w:val="00000A"/>
+          <w:sz w:val="24"/>
+          <w:szCs w:val="24"/>
+          <w:lang w:val="pt-BR" w:eastAsia="zh-CN" w:bidi="hi-IN"/>
+        </w:rPr>
+      </w:pPr>
+      <w:r>
+        <w:rPr>
+          <w:rStyle w:val="Textooriginal"/>
+          <w:rFonts w:eastAsia="AR PL SungtiL GB" w:cs="Lohit Devanagari"/>
+          <w:color w:val="00000A"/>
           <w:sz w:val="24"/>
           <w:szCs w:val="24"/>
           <w:lang w:val="pt-BR" w:eastAsia="zh-CN" w:bidi="hi-IN"/>
@@ -337,8 +326,7 @@
         <w:rPr>
           <w:rStyle w:val="Textooriginal"/>
           <w:rFonts w:eastAsia="AR PL SungtiL GB" w:cs="Lohit Devanagari"/>
-          <w:color w:val="auto"/>
-          <w:kern w:val="2"/>
+          <w:color w:val="00000A"/>
           <w:sz w:val="24"/>
           <w:szCs w:val="24"/>
           <w:lang w:val="pt-BR" w:eastAsia="zh-CN" w:bidi="hi-IN"/>
@@ -368,8 +356,7 @@
         <w:rPr>
           <w:rStyle w:val="Textooriginal"/>
           <w:rFonts w:eastAsia="AR PL SungtiL GB" w:cs="Lohit Devanagari"/>
-          <w:color w:val="auto"/>
-          <w:kern w:val="2"/>
+          <w:color w:val="00000A"/>
           <w:sz w:val="24"/>
           <w:szCs w:val="24"/>
           <w:lang w:val="pt-BR" w:eastAsia="zh-CN" w:bidi="hi-IN"/>
@@ -399,8 +386,7 @@
         <w:rPr>
           <w:rStyle w:val="Textooriginal"/>
           <w:rFonts w:eastAsia="AR PL SungtiL GB" w:cs="Lohit Devanagari"/>
-          <w:color w:val="auto"/>
-          <w:kern w:val="2"/>
+          <w:color w:val="00000A"/>
           <w:sz w:val="24"/>
           <w:szCs w:val="24"/>
           <w:lang w:val="pt-BR" w:eastAsia="zh-CN" w:bidi="hi-IN"/>
@@ -430,8 +416,7 @@
         <w:rPr>
           <w:rStyle w:val="Textooriginal"/>
           <w:rFonts w:eastAsia="AR PL SungtiL GB" w:cs="Lohit Devanagari"/>
-          <w:color w:val="auto"/>
-          <w:kern w:val="2"/>
+          <w:color w:val="00000A"/>
           <w:sz w:val="24"/>
           <w:szCs w:val="24"/>
           <w:lang w:val="pt-BR" w:eastAsia="zh-CN" w:bidi="hi-IN"/>
@@ -458,19 +443,17 @@
         <w:rPr>
           <w:rStyle w:val="Textooriginal"/>
           <w:rFonts w:ascii="Liberation Serif" w:hAnsi="Liberation Serif" w:eastAsia="AR PL SungtiL GB" w:cs="Lohit Devanagari"/>
-          <w:color w:val="auto"/>
-          <w:kern w:val="2"/>
-          <w:sz w:val="24"/>
-          <w:szCs w:val="24"/>
-          <w:lang w:val="pt-BR" w:eastAsia="zh-CN" w:bidi="hi-IN"/>
-        </w:rPr>
-      </w:pPr>
-      <w:r>
-        <w:rPr>
-          <w:rStyle w:val="Textooriginal"/>
-          <w:rFonts w:eastAsia="AR PL SungtiL GB" w:cs="Lohit Devanagari"/>
-          <w:color w:val="auto"/>
-          <w:kern w:val="2"/>
+          <w:color w:val="00000A"/>
+          <w:sz w:val="24"/>
+          <w:szCs w:val="24"/>
+          <w:lang w:val="pt-BR" w:eastAsia="zh-CN" w:bidi="hi-IN"/>
+        </w:rPr>
+      </w:pPr>
+      <w:r>
+        <w:rPr>
+          <w:rStyle w:val="Textooriginal"/>
+          <w:rFonts w:eastAsia="AR PL SungtiL GB" w:cs="Lohit Devanagari"/>
+          <w:color w:val="00000A"/>
           <w:sz w:val="24"/>
           <w:szCs w:val="24"/>
           <w:lang w:val="pt-BR" w:eastAsia="zh-CN" w:bidi="hi-IN"/>
@@ -488,8 +471,7 @@
         <w:rPr>
           <w:rStyle w:val="Textooriginal"/>
           <w:rFonts w:eastAsia="AR PL SungtiL GB" w:cs="Lohit Devanagari"/>
-          <w:color w:val="auto"/>
-          <w:kern w:val="2"/>
+          <w:color w:val="00000A"/>
           <w:sz w:val="24"/>
           <w:szCs w:val="24"/>
           <w:lang w:val="pt-BR" w:eastAsia="zh-CN" w:bidi="hi-IN"/>
@@ -507,26 +489,24 @@
         <w:rPr>
           <w:rStyle w:val="Textooriginal"/>
           <w:rFonts w:eastAsia="AR PL SungtiL GB" w:cs="Lohit Devanagari"/>
-          <w:color w:val="auto"/>
-          <w:kern w:val="2"/>
-          <w:sz w:val="24"/>
-          <w:szCs w:val="24"/>
-          <w:lang w:val="pt-BR" w:eastAsia="zh-CN" w:bidi="hi-IN"/>
-        </w:rPr>
-        <w:tab/>
-      </w:r>
-    </w:p>
-    <w:p>
-      <w:pPr>
-        <w:pStyle w:val="Normal"/>
-        <w:rPr/>
-      </w:pPr>
-      <w:r>
-        <w:rPr>
-          <w:rStyle w:val="Textooriginal"/>
-          <w:rFonts w:eastAsia="AR PL SungtiL GB" w:cs="Lohit Devanagari"/>
-          <w:color w:val="auto"/>
-          <w:kern w:val="2"/>
+          <w:color w:val="00000A"/>
+          <w:sz w:val="24"/>
+          <w:szCs w:val="24"/>
+          <w:lang w:val="pt-BR" w:eastAsia="zh-CN" w:bidi="hi-IN"/>
+        </w:rPr>
+        <w:tab/>
+      </w:r>
+    </w:p>
+    <w:p>
+      <w:pPr>
+        <w:pStyle w:val="Normal"/>
+        <w:rPr/>
+      </w:pPr>
+      <w:r>
+        <w:rPr>
+          <w:rStyle w:val="Textooriginal"/>
+          <w:rFonts w:eastAsia="AR PL SungtiL GB" w:cs="Lohit Devanagari"/>
+          <w:color w:val="00000A"/>
           <w:sz w:val="24"/>
           <w:szCs w:val="24"/>
           <w:lang w:val="pt-BR" w:eastAsia="zh-CN" w:bidi="hi-IN"/>
@@ -556,133 +536,13 @@
         <w:rPr>
           <w:rStyle w:val="Textooriginal"/>
           <w:rFonts w:eastAsia="AR PL SungtiL GB" w:cs="Lohit Devanagari"/>
-          <w:color w:val="auto"/>
-          <w:kern w:val="2"/>
-          <w:sz w:val="24"/>
-          <w:szCs w:val="24"/>
-          <w:lang w:val="pt-BR" w:eastAsia="zh-CN" w:bidi="hi-IN"/>
-        </w:rPr>
-        <w:tab/>
-      </w:r>
-      <w:r>
-        <w:rPr>
-          <w:rStyle w:val="Textooriginal"/>
-          <w:rFonts w:eastAsia="AR PL SungtiL GB" w:cs="Lohit Devanagari"/>
-          <w:color w:val="auto"/>
-          <w:kern w:val="2"/>
-          <w:sz w:val="24"/>
-          <w:szCs w:val="24"/>
-          <w:lang w:val="pt-BR" w:eastAsia="zh-CN" w:bidi="hi-IN"/>
-        </w:rPr>
-        <w:t xml:space="preserve">Antes de expandir o dicionário, realizamos a remoção dois tópicos que estavam muito similares. </w:t>
-      </w:r>
-      <w:r>
-        <w:rPr>
-          <w:rStyle w:val="Textooriginal"/>
-          <w:rFonts w:eastAsia="AR PL SungtiL GB" w:cs="Lohit Devanagari"/>
-          <w:color w:val="auto"/>
-          <w:kern w:val="2"/>
-          <w:sz w:val="24"/>
-          <w:szCs w:val="24"/>
-          <w:lang w:val="pt-BR" w:eastAsia="zh-CN" w:bidi="hi-IN"/>
-        </w:rPr>
-        <w:t xml:space="preserve">Os tópicos geraram no total de </w:t>
-      </w:r>
-      <w:r>
-        <w:rPr>
-          <w:rStyle w:val="Textooriginal"/>
-          <w:rFonts w:eastAsia="AR PL SungtiL GB" w:cs="Lohit Devanagari"/>
-          <w:color w:val="auto"/>
-          <w:kern w:val="2"/>
-          <w:sz w:val="24"/>
-          <w:szCs w:val="24"/>
-          <w:lang w:val="pt-BR" w:eastAsia="zh-CN" w:bidi="hi-IN"/>
-        </w:rPr>
-        <w:t>98</w:t>
-      </w:r>
-      <w:r>
-        <w:rPr>
-          <w:rStyle w:val="Textooriginal"/>
-          <w:rFonts w:eastAsia="AR PL SungtiL GB" w:cs="Lohit Devanagari"/>
-          <w:color w:val="auto"/>
-          <w:kern w:val="2"/>
-          <w:sz w:val="24"/>
-          <w:szCs w:val="24"/>
-          <w:lang w:val="pt-BR" w:eastAsia="zh-CN" w:bidi="hi-IN"/>
-        </w:rPr>
-        <w:t xml:space="preserve"> palavras únicas que foram submetidas ao wordnet e adicionado os sinônimos, hiperônimos e hipônimos destes termos, totalizando </w:t>
-      </w:r>
-      <w:r>
-        <w:rPr>
-          <w:rStyle w:val="Textooriginal"/>
-          <w:rFonts w:eastAsia="AR PL SungtiL GB" w:cs="Lohit Devanagari"/>
-          <w:color w:val="auto"/>
-          <w:kern w:val="2"/>
-          <w:sz w:val="24"/>
-          <w:szCs w:val="24"/>
-          <w:lang w:val="pt-BR" w:eastAsia="zh-CN" w:bidi="hi-IN"/>
-        </w:rPr>
-        <w:t>433</w:t>
-      </w:r>
-      <w:r>
-        <w:rPr>
-          <w:rStyle w:val="Textooriginal"/>
-          <w:rFonts w:eastAsia="AR PL SungtiL GB" w:cs="Lohit Devanagari"/>
-          <w:color w:val="auto"/>
-          <w:kern w:val="2"/>
-          <w:sz w:val="24"/>
-          <w:szCs w:val="24"/>
-          <w:lang w:val="pt-BR" w:eastAsia="zh-CN" w:bidi="hi-IN"/>
-        </w:rPr>
-        <w:t xml:space="preserve"> termos que representam cada tópico. A estrutura do dicionário criado é composta por </w:t>
-      </w:r>
-      <w:r>
-        <w:rPr>
-          <w:rStyle w:val="Textooriginal"/>
-          <w:rFonts w:eastAsia="AR PL SungtiL GB" w:cs="Lohit Devanagari"/>
-          <w:color w:val="auto"/>
-          <w:kern w:val="2"/>
-          <w:sz w:val="24"/>
-          <w:szCs w:val="24"/>
-          <w:lang w:val="pt-BR" w:eastAsia="zh-CN" w:bidi="hi-IN"/>
-        </w:rPr>
-        <w:t>três</w:t>
-      </w:r>
-      <w:r>
-        <w:rPr>
-          <w:rStyle w:val="Textooriginal"/>
-          <w:rFonts w:eastAsia="AR PL SungtiL GB" w:cs="Lohit Devanagari"/>
-          <w:color w:val="auto"/>
-          <w:kern w:val="2"/>
-          <w:sz w:val="24"/>
-          <w:szCs w:val="24"/>
-          <w:lang w:val="pt-BR" w:eastAsia="zh-CN" w:bidi="hi-IN"/>
-        </w:rPr>
-        <w:t xml:space="preserve"> colunas, a primeira é o tópico, a segunda são os termos que estão atrelada ao tópico </w:t>
-      </w:r>
-      <w:r>
-        <w:rPr>
-          <w:rStyle w:val="Textooriginal"/>
-          <w:rFonts w:eastAsia="AR PL SungtiL GB" w:cs="Lohit Devanagari"/>
-          <w:color w:val="auto"/>
-          <w:kern w:val="2"/>
-          <w:sz w:val="24"/>
-          <w:szCs w:val="24"/>
-          <w:lang w:val="pt-BR" w:eastAsia="zh-CN" w:bidi="hi-IN"/>
-        </w:rPr>
-        <w:t>e a terceira coluna são as palavras derivadas dos termos</w:t>
-      </w:r>
-      <w:r>
-        <w:rPr>
-          <w:rStyle w:val="Textooriginal"/>
-          <w:rFonts w:eastAsia="AR PL SungtiL GB" w:cs="Lohit Devanagari"/>
-          <w:color w:val="auto"/>
-          <w:kern w:val="2"/>
-          <w:sz w:val="24"/>
-          <w:szCs w:val="24"/>
-          <w:lang w:val="pt-BR" w:eastAsia="zh-CN" w:bidi="hi-IN"/>
-        </w:rPr>
-        <w:t>.</w:t>
+          <w:color w:val="00000A"/>
+          <w:sz w:val="24"/>
+          <w:szCs w:val="24"/>
+          <w:lang w:val="pt-BR" w:eastAsia="zh-CN" w:bidi="hi-IN"/>
+        </w:rPr>
+        <w:tab/>
+        <w:t>Antes de expandir o dicionário, realizamos a remoção dois tópicos que estavam muito similares. Os tópicos geraram no total de 98 palavras únicas que foram submetidas ao wordnet e adicionado os sinônimos, hiperônimos e hipônimos destes termos, totalizando 433 termos que representam cada tópico. A estrutura do dicionário criado é composta por três colunas, a primeira é o tópico, a segunda são os termos que estão atrelada ao tópico e a terceira coluna são as palavras derivadas dos termos.</w:t>
       </w:r>
     </w:p>
     <w:p>
@@ -691,44 +551,37 @@
         <w:rPr>
           <w:rStyle w:val="Textooriginal"/>
           <w:rFonts w:ascii="Liberation Serif" w:hAnsi="Liberation Serif" w:eastAsia="AR PL SungtiL GB" w:cs="Lohit Devanagari"/>
-          <w:color w:val="auto"/>
-          <w:kern w:val="2"/>
-          <w:sz w:val="24"/>
-          <w:szCs w:val="24"/>
-          <w:lang w:val="pt-BR" w:eastAsia="zh-CN" w:bidi="hi-IN"/>
-        </w:rPr>
-      </w:pPr>
-      <w:r>
-        <w:rPr/>
-      </w:r>
-    </w:p>
-    <w:p>
-      <w:pPr>
-        <w:pStyle w:val="Normal"/>
-        <w:rPr/>
-      </w:pPr>
-      <w:r>
-        <w:rPr>
-          <w:rStyle w:val="Textooriginal"/>
-          <w:rFonts w:eastAsia="AR PL SungtiL GB" w:cs="Lohit Devanagari"/>
-          <w:color w:val="auto"/>
-          <w:kern w:val="2"/>
-          <w:sz w:val="24"/>
-          <w:szCs w:val="24"/>
-          <w:lang w:val="pt-BR" w:eastAsia="zh-CN" w:bidi="hi-IN"/>
-        </w:rPr>
-        <w:tab/>
-      </w:r>
-      <w:r>
-        <w:rPr>
-          <w:rStyle w:val="Textooriginal"/>
-          <w:rFonts w:eastAsia="AR PL SungtiL GB" w:cs="Lohit Devanagari"/>
-          <w:color w:val="auto"/>
-          <w:kern w:val="2"/>
-          <w:sz w:val="24"/>
-          <w:szCs w:val="24"/>
-          <w:lang w:val="pt-BR" w:eastAsia="zh-CN" w:bidi="hi-IN"/>
-        </w:rPr>
+          <w:color w:val="00000A"/>
+          <w:sz w:val="24"/>
+          <w:szCs w:val="24"/>
+          <w:lang w:val="pt-BR" w:eastAsia="zh-CN" w:bidi="hi-IN"/>
+        </w:rPr>
+      </w:pPr>
+      <w:r>
+        <w:rPr>
+          <w:rFonts w:eastAsia="AR PL SungtiL GB" w:cs="Lohit Devanagari"/>
+          <w:color w:val="00000A"/>
+          <w:sz w:val="24"/>
+          <w:szCs w:val="24"/>
+          <w:lang w:val="pt-BR" w:eastAsia="zh-CN" w:bidi="hi-IN"/>
+        </w:rPr>
+      </w:r>
+    </w:p>
+    <w:p>
+      <w:pPr>
+        <w:pStyle w:val="Normal"/>
+        <w:rPr/>
+      </w:pPr>
+      <w:r>
+        <w:rPr>
+          <w:rStyle w:val="Textooriginal"/>
+          <w:rFonts w:eastAsia="AR PL SungtiL GB" w:cs="Lohit Devanagari"/>
+          <w:color w:val="00000A"/>
+          <w:sz w:val="24"/>
+          <w:szCs w:val="24"/>
+          <w:lang w:val="pt-BR" w:eastAsia="zh-CN" w:bidi="hi-IN"/>
+        </w:rPr>
+        <w:tab/>
         <w:t xml:space="preserve">Obtivemos no final um dicionário com com 954 linhas e três colunas, que foi utilizado para fazer uma classificação inicial dos documentos de patentes. </w:t>
       </w:r>
     </w:p>
@@ -738,28 +591,32 @@
         <w:rPr>
           <w:rStyle w:val="Textooriginal"/>
           <w:rFonts w:ascii="Liberation Serif" w:hAnsi="Liberation Serif" w:eastAsia="AR PL SungtiL GB" w:cs="Lohit Devanagari"/>
-          <w:color w:val="auto"/>
-          <w:kern w:val="2"/>
-          <w:sz w:val="24"/>
-          <w:szCs w:val="24"/>
-          <w:lang w:val="pt-BR" w:eastAsia="zh-CN" w:bidi="hi-IN"/>
-        </w:rPr>
-      </w:pPr>
-      <w:r>
-        <w:rPr/>
-      </w:r>
-    </w:p>
-    <w:p>
-      <w:pPr>
-        <w:pStyle w:val="Normal"/>
-        <w:rPr/>
-      </w:pPr>
-      <w:r>
-        <w:rPr>
-          <w:rStyle w:val="Textooriginal"/>
-          <w:rFonts w:eastAsia="AR PL SungtiL GB" w:cs="Lohit Devanagari"/>
-          <w:color w:val="auto"/>
-          <w:kern w:val="2"/>
+          <w:color w:val="00000A"/>
+          <w:sz w:val="24"/>
+          <w:szCs w:val="24"/>
+          <w:lang w:val="pt-BR" w:eastAsia="zh-CN" w:bidi="hi-IN"/>
+        </w:rPr>
+      </w:pPr>
+      <w:r>
+        <w:rPr>
+          <w:rFonts w:eastAsia="AR PL SungtiL GB" w:cs="Lohit Devanagari"/>
+          <w:color w:val="00000A"/>
+          <w:sz w:val="24"/>
+          <w:szCs w:val="24"/>
+          <w:lang w:val="pt-BR" w:eastAsia="zh-CN" w:bidi="hi-IN"/>
+        </w:rPr>
+      </w:r>
+    </w:p>
+    <w:p>
+      <w:pPr>
+        <w:pStyle w:val="Normal"/>
+        <w:rPr/>
+      </w:pPr>
+      <w:r>
+        <w:rPr>
+          <w:rStyle w:val="Textooriginal"/>
+          <w:rFonts w:eastAsia="AR PL SungtiL GB" w:cs="Lohit Devanagari"/>
+          <w:color w:val="00000A"/>
           <w:sz w:val="24"/>
           <w:szCs w:val="24"/>
           <w:lang w:val="pt-BR" w:eastAsia="zh-CN" w:bidi="hi-IN"/>
@@ -774,28 +631,32 @@
         <w:rPr>
           <w:rStyle w:val="Textooriginal"/>
           <w:rFonts w:ascii="Liberation Serif" w:hAnsi="Liberation Serif" w:eastAsia="AR PL SungtiL GB" w:cs="Lohit Devanagari"/>
-          <w:color w:val="auto"/>
-          <w:kern w:val="2"/>
-          <w:sz w:val="24"/>
-          <w:szCs w:val="24"/>
-          <w:lang w:val="pt-BR" w:eastAsia="zh-CN" w:bidi="hi-IN"/>
-        </w:rPr>
-      </w:pPr>
-      <w:r>
-        <w:rPr/>
-      </w:r>
-    </w:p>
-    <w:p>
-      <w:pPr>
-        <w:pStyle w:val="Normal"/>
-        <w:rPr/>
-      </w:pPr>
-      <w:r>
-        <w:rPr>
-          <w:rStyle w:val="Textooriginal"/>
-          <w:rFonts w:eastAsia="AR PL SungtiL GB" w:cs="Lohit Devanagari"/>
-          <w:color w:val="auto"/>
-          <w:kern w:val="2"/>
+          <w:color w:val="00000A"/>
+          <w:sz w:val="24"/>
+          <w:szCs w:val="24"/>
+          <w:lang w:val="pt-BR" w:eastAsia="zh-CN" w:bidi="hi-IN"/>
+        </w:rPr>
+      </w:pPr>
+      <w:r>
+        <w:rPr>
+          <w:rFonts w:eastAsia="AR PL SungtiL GB" w:cs="Lohit Devanagari"/>
+          <w:color w:val="00000A"/>
+          <w:sz w:val="24"/>
+          <w:szCs w:val="24"/>
+          <w:lang w:val="pt-BR" w:eastAsia="zh-CN" w:bidi="hi-IN"/>
+        </w:rPr>
+      </w:r>
+    </w:p>
+    <w:p>
+      <w:pPr>
+        <w:pStyle w:val="Normal"/>
+        <w:rPr/>
+      </w:pPr>
+      <w:r>
+        <w:rPr>
+          <w:rStyle w:val="Textooriginal"/>
+          <w:rFonts w:eastAsia="AR PL SungtiL GB" w:cs="Lohit Devanagari"/>
+          <w:color w:val="00000A"/>
           <w:sz w:val="24"/>
           <w:szCs w:val="24"/>
           <w:lang w:val="pt-BR" w:eastAsia="zh-CN" w:bidi="hi-IN"/>
@@ -813,8 +674,7 @@
         <w:rPr>
           <w:rStyle w:val="Textooriginal"/>
           <w:rFonts w:eastAsia="AR PL SungtiL GB" w:cs="Lohit Devanagari"/>
-          <w:color w:val="auto"/>
-          <w:kern w:val="2"/>
+          <w:color w:val="00000A"/>
           <w:sz w:val="24"/>
           <w:szCs w:val="24"/>
           <w:lang w:val="pt-BR" w:eastAsia="zh-CN" w:bidi="hi-IN"/>
@@ -832,8 +692,7 @@
         <w:rPr>
           <w:rStyle w:val="Textooriginal"/>
           <w:rFonts w:eastAsia="AR PL SungtiL GB" w:cs="Lohit Devanagari"/>
-          <w:color w:val="auto"/>
-          <w:kern w:val="2"/>
+          <w:color w:val="00000A"/>
           <w:sz w:val="24"/>
           <w:szCs w:val="24"/>
           <w:lang w:val="pt-BR" w:eastAsia="zh-CN" w:bidi="hi-IN"/>
@@ -851,27 +710,62 @@
         <w:rPr>
           <w:rStyle w:val="Textooriginal"/>
           <w:rFonts w:eastAsia="AR PL SungtiL GB" w:cs="Lohit Devanagari"/>
-          <w:color w:val="auto"/>
-          <w:kern w:val="2"/>
-          <w:sz w:val="24"/>
-          <w:szCs w:val="24"/>
-          <w:lang w:val="pt-BR" w:eastAsia="zh-CN" w:bidi="hi-IN"/>
-        </w:rPr>
-        <w:tab/>
-        <w:t>valores: correspondem ao valor de TF-IDF obtido, quando a palavra não consta na entrada, ela o valor igual a zero.</w:t>
-      </w:r>
-    </w:p>
-    <w:p>
-      <w:pPr>
-        <w:pStyle w:val="Normal"/>
-        <w:rPr/>
-      </w:pPr>
-      <w:r>
-        <w:rPr>
-          <w:rStyle w:val="Textooriginal"/>
-          <w:rFonts w:eastAsia="AR PL SungtiL GB" w:cs="Lohit Devanagari"/>
-          <w:color w:val="auto"/>
-          <w:kern w:val="2"/>
+          <w:color w:val="00000A"/>
+          <w:sz w:val="24"/>
+          <w:szCs w:val="24"/>
+          <w:lang w:val="pt-BR" w:eastAsia="zh-CN" w:bidi="hi-IN"/>
+        </w:rPr>
+        <w:tab/>
+        <w:t xml:space="preserve">valores: correspondem ao valor de TF-IDF obtido, quando a palavra não consta na entrada, o valor </w:t>
+      </w:r>
+      <w:ins w:id="0" w:author="Autor desconhecido" w:date="2020-12-20T23:05:00Z">
+        <w:r>
+          <w:rPr>
+            <w:rStyle w:val="Textooriginal"/>
+            <w:rFonts w:eastAsia="AR PL SungtiL GB" w:cs="Lohit Devanagari"/>
+            <w:color w:val="00000A"/>
+            <w:sz w:val="24"/>
+            <w:szCs w:val="24"/>
+            <w:lang w:val="pt-BR" w:eastAsia="zh-CN" w:bidi="hi-IN"/>
+          </w:rPr>
+          <w:t>será</w:t>
+        </w:r>
+      </w:ins>
+      <w:ins w:id="1" w:author="Autor desconhecido" w:date="2020-12-20T23:05:00Z">
+        <w:r>
+          <w:rPr>
+            <w:rStyle w:val="Textooriginal"/>
+            <w:rFonts w:eastAsia="AR PL SungtiL GB" w:cs="Lohit Devanagari"/>
+            <w:color w:val="00000A"/>
+            <w:sz w:val="24"/>
+            <w:szCs w:val="24"/>
+            <w:lang w:val="pt-BR" w:eastAsia="zh-CN" w:bidi="hi-IN"/>
+          </w:rPr>
+          <w:t xml:space="preserve"> </w:t>
+        </w:r>
+      </w:ins>
+      <w:r>
+        <w:rPr>
+          <w:rStyle w:val="Textooriginal"/>
+          <w:rFonts w:eastAsia="AR PL SungtiL GB" w:cs="Lohit Devanagari"/>
+          <w:color w:val="00000A"/>
+          <w:sz w:val="24"/>
+          <w:szCs w:val="24"/>
+          <w:lang w:val="pt-BR" w:eastAsia="zh-CN" w:bidi="hi-IN"/>
+        </w:rPr>
+        <w:t>igual a zero.</w:t>
+      </w:r>
+    </w:p>
+    <w:p>
+      <w:pPr>
+        <w:pStyle w:val="Normal"/>
+        <w:rPr/>
+      </w:pPr>
+      <w:r>
+        <w:rPr>
+          <w:rStyle w:val="Textooriginal"/>
+          <w:rFonts w:eastAsia="AR PL SungtiL GB" w:cs="Lohit Devanagari"/>
+          <w:color w:val="00000A"/>
           <w:sz w:val="24"/>
           <w:szCs w:val="24"/>
           <w:lang w:val="pt-BR" w:eastAsia="zh-CN" w:bidi="hi-IN"/>
@@ -887,7 +781,7 @@
       <w:pgNumType w:fmt="decimal"/>
       <w:formProt w:val="false"/>
       <w:textDirection w:val="lrTb"/>
-      <w:docGrid w:type="default" w:linePitch="100" w:charSpace="0"/>
+      <w:docGrid w:type="default" w:linePitch="240" w:charSpace="4294961151"/>
     </w:sectPr>
   </w:body>
 </w:document>
@@ -899,16 +793,13 @@
     <w:rPrDefault>
       <w:rPr>
         <w:rFonts w:ascii="Liberation Serif" w:hAnsi="Liberation Serif" w:eastAsia="AR PL SungtiL GB" w:cs="Lohit Devanagari"/>
-        <w:kern w:val="2"/>
         <w:sz w:val="20"/>
         <w:szCs w:val="24"/>
         <w:lang w:val="pt-BR" w:eastAsia="zh-CN" w:bidi="hi-IN"/>
       </w:rPr>
     </w:rPrDefault>
     <w:pPrDefault>
-      <w:pPr>
-        <w:suppressAutoHyphens w:val="true"/>
-      </w:pPr>
+      <w:pPr/>
     </w:pPrDefault>
   </w:docDefaults>
   <w:style w:type="paragraph" w:styleId="Normal">
@@ -916,14 +807,14 @@
     <w:qFormat/>
     <w:pPr>
       <w:widowControl/>
+      <w:suppressAutoHyphens w:val="true"/>
       <w:bidi w:val="0"/>
       <w:spacing w:before="0" w:after="0"/>
       <w:jc w:val="left"/>
     </w:pPr>
     <w:rPr>
       <w:rFonts w:ascii="Liberation Serif" w:hAnsi="Liberation Serif" w:eastAsia="AR PL SungtiL GB" w:cs="Lohit Devanagari"/>
-      <w:color w:val="auto"/>
-      <w:kern w:val="2"/>
+      <w:color w:val="00000A"/>
       <w:sz w:val="24"/>
       <w:szCs w:val="24"/>
       <w:lang w:val="pt-BR" w:eastAsia="zh-CN" w:bidi="hi-IN"/>
@@ -936,22 +827,22 @@
       <w:rFonts w:ascii="Liberation Mono" w:hAnsi="Liberation Mono" w:eastAsia="AR PL SungtiL GB" w:cs="Liberation Mono"/>
     </w:rPr>
   </w:style>
-  <w:style w:type="paragraph" w:styleId="Heading">
-    <w:name w:val="Heading"/>
+  <w:style w:type="paragraph" w:styleId="Ttulo">
+    <w:name w:val="Título"/>
     <w:basedOn w:val="Normal"/>
-    <w:next w:val="TextBody"/>
+    <w:next w:val="Corpodetexto"/>
     <w:qFormat/>
     <w:pPr>
-      <w:keepNext w:val="true"/>
+      <w:keepNext/>
       <w:spacing w:before="240" w:after="120"/>
     </w:pPr>
     <w:rPr>
-      <w:rFonts w:ascii="Liberation Sans" w:hAnsi="Liberation Sans" w:eastAsia="PingFang SC" w:cs="Arial Unicode MS"/>
+      <w:rFonts w:ascii="Liberation Sans" w:hAnsi="Liberation Sans" w:eastAsia="AR PL SungtiL GB" w:cs="Lohit Devanagari"/>
       <w:sz w:val="28"/>
       <w:szCs w:val="28"/>
     </w:rPr>
   </w:style>
-  <w:style w:type="paragraph" w:styleId="TextBody">
+  <w:style w:type="paragraph" w:styleId="Corpodetexto">
     <w:name w:val="Body Text"/>
     <w:basedOn w:val="Normal"/>
     <w:pPr>
@@ -959,15 +850,15 @@
     </w:pPr>
     <w:rPr/>
   </w:style>
-  <w:style w:type="paragraph" w:styleId="List">
+  <w:style w:type="paragraph" w:styleId="Lista">
     <w:name w:val="List"/>
-    <w:basedOn w:val="TextBody"/>
+    <w:basedOn w:val="Corpodetexto"/>
     <w:pPr/>
     <w:rPr>
       <w:rFonts w:cs="Lohit Devanagari"/>
     </w:rPr>
   </w:style>
-  <w:style w:type="paragraph" w:styleId="Caption">
+  <w:style w:type="paragraph" w:styleId="Legenda">
     <w:name w:val="Caption"/>
     <w:basedOn w:val="Normal"/>
     <w:qFormat/>
@@ -981,32 +872,6 @@
       <w:iCs/>
       <w:sz w:val="24"/>
       <w:szCs w:val="24"/>
-    </w:rPr>
-  </w:style>
-  <w:style w:type="paragraph" w:styleId="Index">
-    <w:name w:val="Index"/>
-    <w:basedOn w:val="Normal"/>
-    <w:qFormat/>
-    <w:pPr>
-      <w:suppressLineNumbers/>
-    </w:pPr>
-    <w:rPr>
-      <w:rFonts w:cs="Arial Unicode MS"/>
-    </w:rPr>
-  </w:style>
-  <w:style w:type="paragraph" w:styleId="Ttulo">
-    <w:name w:val="Título"/>
-    <w:basedOn w:val="Normal"/>
-    <w:next w:val="TextBody"/>
-    <w:qFormat/>
-    <w:pPr>
-      <w:keepNext w:val="true"/>
-      <w:spacing w:before="240" w:after="120"/>
-    </w:pPr>
-    <w:rPr>
-      <w:rFonts w:ascii="Liberation Sans" w:hAnsi="Liberation Sans" w:eastAsia="AR PL SungtiL GB" w:cs="Lohit Devanagari"/>
-      <w:sz w:val="28"/>
-      <w:szCs w:val="28"/>
     </w:rPr>
   </w:style>
   <w:style w:type="paragraph" w:styleId="Ndice">

</xml_diff>